<commit_message>
used sumy to summarise text
</commit_message>
<xml_diff>
--- a/readme.docx
+++ b/readme.docx
@@ -123,13 +123,7 @@
         <w:rPr>
           <w:u w:val="single"/>
         </w:rPr>
-        <w:t>Going with Option 2</w:t>
-      </w:r>
-      <w:r>
-        <w:rPr>
-          <w:u w:val="single"/>
-        </w:rPr>
-        <w:t>:</w:t>
+        <w:t>Going with Option 2:</w:t>
       </w:r>
     </w:p>
     <w:p>
@@ -141,10 +135,7 @@
         </w:numPr>
       </w:pPr>
       <w:r>
-        <w:t>For more control and to keep things official we'll start by exploring OAuth 2.0 authentication to download captions officially</w:t>
-      </w:r>
-      <w:r>
-        <w:t>.</w:t>
+        <w:t>For more control and to keep things official we'll start by exploring OAuth 2.0 authentication to download captions officially.</w:t>
       </w:r>
     </w:p>
     <w:p>
@@ -180,13 +171,7 @@
         </w:numPr>
       </w:pPr>
       <w:r>
-        <w:t>This will extract captions from the videos only if the captions are posted by owner</w:t>
-      </w:r>
-      <w:r>
-        <w:t xml:space="preserve">. </w:t>
-      </w:r>
-      <w:r>
-        <w:t>If a video does not have captions, we will use Automatic Captions (if available):</w:t>
+        <w:t>This will extract captions from the videos only if the captions are posted by owner. If a video does not have captions, we will use Automatic Captions (if available):</w:t>
       </w:r>
     </w:p>
     <w:p>
@@ -195,25 +180,7 @@
         <w:ind w:firstLine="720"/>
       </w:pPr>
       <w:r>
-        <w:t>YouTube sometimes auto-generates captions even if the creator didn’t</w:t>
-      </w:r>
-      <w:r>
-        <w:t xml:space="preserve"> </w:t>
-      </w:r>
-      <w:r>
-        <w:t>upload them.</w:t>
-      </w:r>
-      <w:r>
-        <w:t xml:space="preserve"> </w:t>
-      </w:r>
-      <w:r>
-        <w:t>The API response will indicate if auto-captions exist.</w:t>
-      </w:r>
-      <w:r>
-        <w:t xml:space="preserve"> </w:t>
-      </w:r>
-      <w:r>
-        <w:t>If it is not available: we'll let Users Know.</w:t>
+        <w:t>YouTube sometimes auto-generates captions even if the creator didn’t upload them. The API response will indicate if auto-captions exist. If it is not available: we'll let Users Know.</w:t>
       </w:r>
     </w:p>
     <w:p>
@@ -225,10 +192,7 @@
         </w:numPr>
       </w:pPr>
       <w:r>
-        <w:t>By default, Google restricts OAuth authentication to only developer-approved testers until you submit your app for verification.</w:t>
-      </w:r>
-      <w:r>
-        <w:t xml:space="preserve"> So, </w:t>
+        <w:t xml:space="preserve">By default, Google restricts OAuth authentication to only developer-approved testers until you submit your app for verification. So, </w:t>
       </w:r>
       <w:r>
         <w:t>Add Yourself as a Test User in Google Cloud Console</w:t>
@@ -485,10 +449,7 @@
         </w:numPr>
       </w:pPr>
       <w:r>
-        <w:t>Proceed with</w:t>
-      </w:r>
-      <w:r>
-        <w:t xml:space="preserve"> alternative solution using the </w:t>
+        <w:t xml:space="preserve">Proceed with alternative solution using the </w:t>
       </w:r>
       <w:proofErr w:type="spellStart"/>
       <w:r>
@@ -506,6 +467,57 @@
       <w:r>
         <w:t xml:space="preserve"> package, which allows fetching auto-generated transcripts without authentication.</w:t>
       </w:r>
+    </w:p>
+    <w:p/>
+    <w:p>
+      <w:r>
+        <w:t>Implementing with changes:</w:t>
+      </w:r>
+    </w:p>
+    <w:p>
+      <w:pPr>
+        <w:pStyle w:val="ListParagraph"/>
+        <w:numPr>
+          <w:ilvl w:val="0"/>
+          <w:numId w:val="5"/>
+        </w:numPr>
+      </w:pPr>
+      <w:r>
+        <w:t>Proceeded by installing “</w:t>
+      </w:r>
+      <w:proofErr w:type="spellStart"/>
+      <w:r>
+        <w:t>youtube</w:t>
+      </w:r>
+      <w:proofErr w:type="spellEnd"/>
+      <w:r>
+        <w:t>-transcript-</w:t>
+      </w:r>
+      <w:proofErr w:type="spellStart"/>
+      <w:r>
+        <w:t>api</w:t>
+      </w:r>
+      <w:proofErr w:type="spellEnd"/>
+      <w:r>
+        <w:t xml:space="preserve">” and created a python script to get captions for the given </w:t>
+      </w:r>
+      <w:proofErr w:type="spellStart"/>
+      <w:r>
+        <w:t>youtube</w:t>
+      </w:r>
+      <w:proofErr w:type="spellEnd"/>
+      <w:r>
+        <w:t xml:space="preserve"> video</w:t>
+      </w:r>
+    </w:p>
+    <w:p>
+      <w:pPr>
+        <w:pStyle w:val="ListParagraph"/>
+        <w:numPr>
+          <w:ilvl w:val="0"/>
+          <w:numId w:val="5"/>
+        </w:numPr>
+      </w:pPr>
     </w:p>
     <w:sectPr>
       <w:pgSz w:w="12240" w:h="15840"/>
@@ -971,6 +983,119 @@
       </w:rPr>
     </w:lvl>
   </w:abstractNum>
+  <w:abstractNum w:abstractNumId="4" w15:restartNumberingAfterBreak="0">
+    <w:nsid w:val="6AD423D0"/>
+    <w:multiLevelType w:val="hybridMultilevel"/>
+    <w:tmpl w:val="54ACBA02"/>
+    <w:lvl w:ilvl="0" w:tplc="04090001">
+      <w:start w:val="1"/>
+      <w:numFmt w:val="bullet"/>
+      <w:lvlText w:val=""/>
+      <w:lvlJc w:val="left"/>
+      <w:pPr>
+        <w:ind w:left="720" w:hanging="360"/>
+      </w:pPr>
+      <w:rPr>
+        <w:rFonts w:ascii="Symbol" w:hAnsi="Symbol" w:hint="default"/>
+      </w:rPr>
+    </w:lvl>
+    <w:lvl w:ilvl="1" w:tplc="04090003" w:tentative="1">
+      <w:start w:val="1"/>
+      <w:numFmt w:val="bullet"/>
+      <w:lvlText w:val="o"/>
+      <w:lvlJc w:val="left"/>
+      <w:pPr>
+        <w:ind w:left="1440" w:hanging="360"/>
+      </w:pPr>
+      <w:rPr>
+        <w:rFonts w:ascii="Courier New" w:hAnsi="Courier New" w:cs="Courier New" w:hint="default"/>
+      </w:rPr>
+    </w:lvl>
+    <w:lvl w:ilvl="2" w:tplc="04090005" w:tentative="1">
+      <w:start w:val="1"/>
+      <w:numFmt w:val="bullet"/>
+      <w:lvlText w:val=""/>
+      <w:lvlJc w:val="left"/>
+      <w:pPr>
+        <w:ind w:left="2160" w:hanging="360"/>
+      </w:pPr>
+      <w:rPr>
+        <w:rFonts w:ascii="Wingdings" w:hAnsi="Wingdings" w:hint="default"/>
+      </w:rPr>
+    </w:lvl>
+    <w:lvl w:ilvl="3" w:tplc="04090001" w:tentative="1">
+      <w:start w:val="1"/>
+      <w:numFmt w:val="bullet"/>
+      <w:lvlText w:val=""/>
+      <w:lvlJc w:val="left"/>
+      <w:pPr>
+        <w:ind w:left="2880" w:hanging="360"/>
+      </w:pPr>
+      <w:rPr>
+        <w:rFonts w:ascii="Symbol" w:hAnsi="Symbol" w:hint="default"/>
+      </w:rPr>
+    </w:lvl>
+    <w:lvl w:ilvl="4" w:tplc="04090003" w:tentative="1">
+      <w:start w:val="1"/>
+      <w:numFmt w:val="bullet"/>
+      <w:lvlText w:val="o"/>
+      <w:lvlJc w:val="left"/>
+      <w:pPr>
+        <w:ind w:left="3600" w:hanging="360"/>
+      </w:pPr>
+      <w:rPr>
+        <w:rFonts w:ascii="Courier New" w:hAnsi="Courier New" w:cs="Courier New" w:hint="default"/>
+      </w:rPr>
+    </w:lvl>
+    <w:lvl w:ilvl="5" w:tplc="04090005" w:tentative="1">
+      <w:start w:val="1"/>
+      <w:numFmt w:val="bullet"/>
+      <w:lvlText w:val=""/>
+      <w:lvlJc w:val="left"/>
+      <w:pPr>
+        <w:ind w:left="4320" w:hanging="360"/>
+      </w:pPr>
+      <w:rPr>
+        <w:rFonts w:ascii="Wingdings" w:hAnsi="Wingdings" w:hint="default"/>
+      </w:rPr>
+    </w:lvl>
+    <w:lvl w:ilvl="6" w:tplc="04090001" w:tentative="1">
+      <w:start w:val="1"/>
+      <w:numFmt w:val="bullet"/>
+      <w:lvlText w:val=""/>
+      <w:lvlJc w:val="left"/>
+      <w:pPr>
+        <w:ind w:left="5040" w:hanging="360"/>
+      </w:pPr>
+      <w:rPr>
+        <w:rFonts w:ascii="Symbol" w:hAnsi="Symbol" w:hint="default"/>
+      </w:rPr>
+    </w:lvl>
+    <w:lvl w:ilvl="7" w:tplc="04090003" w:tentative="1">
+      <w:start w:val="1"/>
+      <w:numFmt w:val="bullet"/>
+      <w:lvlText w:val="o"/>
+      <w:lvlJc w:val="left"/>
+      <w:pPr>
+        <w:ind w:left="5760" w:hanging="360"/>
+      </w:pPr>
+      <w:rPr>
+        <w:rFonts w:ascii="Courier New" w:hAnsi="Courier New" w:cs="Courier New" w:hint="default"/>
+      </w:rPr>
+    </w:lvl>
+    <w:lvl w:ilvl="8" w:tplc="04090005" w:tentative="1">
+      <w:start w:val="1"/>
+      <w:numFmt w:val="bullet"/>
+      <w:lvlText w:val=""/>
+      <w:lvlJc w:val="left"/>
+      <w:pPr>
+        <w:ind w:left="6480" w:hanging="360"/>
+      </w:pPr>
+      <w:rPr>
+        <w:rFonts w:ascii="Wingdings" w:hAnsi="Wingdings" w:hint="default"/>
+      </w:rPr>
+    </w:lvl>
+  </w:abstractNum>
   <w:num w:numId="1" w16cid:durableId="680595154">
     <w:abstractNumId w:val="3"/>
   </w:num>
@@ -982,6 +1107,9 @@
   </w:num>
   <w:num w:numId="4" w16cid:durableId="1410345326">
     <w:abstractNumId w:val="0"/>
+  </w:num>
+  <w:num w:numId="5" w16cid:durableId="305595297">
+    <w:abstractNumId w:val="4"/>
   </w:num>
 </w:numbering>
 </file>

</xml_diff>